<commit_message>
Add screenshots report & update README
</commit_message>
<xml_diff>
--- a/OOP_Project_Documentation.docx
+++ b/OOP_Project_Documentation.docx
@@ -352,7 +352,7 @@
           <w14:ligatures w14:val="none"/>
         </w:rPr>
         <w:pict w14:anchorId="6007A617">
-          <v:rect id="_x0000_i1086" style="width:0;height:1.5pt" o:hralign="center" o:hrstd="t" o:hr="t" fillcolor="#a0a0a0" stroked="f"/>
+          <v:rect id="_x0000_i1025" style="width:0;height:1.5pt" o:hralign="center" o:hrstd="t" o:hr="t" fillcolor="#a0a0a0" stroked="f"/>
         </w:pict>
       </w:r>
     </w:p>
@@ -659,7 +659,7 @@
           <w14:ligatures w14:val="none"/>
         </w:rPr>
         <w:pict w14:anchorId="207BA4E9">
-          <v:rect id="_x0000_i1062" style="width:0;height:1.5pt" o:hralign="center" o:hrstd="t" o:hr="t" fillcolor="#a0a0a0" stroked="f"/>
+          <v:rect id="_x0000_i1026" style="width:0;height:1.5pt" o:hralign="center" o:hrstd="t" o:hr="t" fillcolor="#a0a0a0" stroked="f"/>
         </w:pict>
       </w:r>
     </w:p>
@@ -2020,6 +2020,7 @@
         </w:rPr>
         <w:t xml:space="preserve">3.1.16 </w:t>
       </w:r>
+      <w:bookmarkStart w:id="0" w:name="_Hlk197877484"/>
       <w:r>
         <w:rPr>
           <w:rFonts w:ascii="Courier New" w:eastAsia="Times New Roman" w:hAnsi="Courier New" w:cs="Courier New"/>
@@ -2032,6 +2033,7 @@
         </w:rPr>
         <w:t>QXMLHighlighter</w:t>
       </w:r>
+      <w:bookmarkEnd w:id="0"/>
       <w:r>
         <w:rPr>
           <w:rFonts w:ascii="Times New Roman" w:eastAsia="Times New Roman" w:hAnsi="Times New Roman" w:cs="Times New Roman"/>
@@ -2067,6 +2069,87 @@
     </w:p>
     <w:p>
       <w:pPr>
+        <w:spacing w:before="100" w:beforeAutospacing="1" w:after="100" w:afterAutospacing="1" w:line="240" w:lineRule="auto"/>
+        <w:rPr>
+          <w:rFonts w:ascii="Times New Roman" w:eastAsia="Times New Roman" w:hAnsi="Times New Roman" w:cs="Times New Roman"/>
+          <w:b/>
+          <w:bCs/>
+          <w:kern w:val="0"/>
+          <w14:ligatures w14:val="none"/>
+        </w:rPr>
+      </w:pPr>
+      <w:r>
+        <w:rPr>
+          <w:rFonts w:ascii="Times New Roman" w:eastAsia="Times New Roman" w:hAnsi="Times New Roman" w:cs="Times New Roman"/>
+          <w:b/>
+          <w:bCs/>
+          <w:kern w:val="0"/>
+          <w14:ligatures w14:val="none"/>
+        </w:rPr>
+        <w:t xml:space="preserve">3.1.17 </w:t>
+      </w:r>
+      <w:r>
+        <w:rPr>
+          <w:rFonts w:ascii="Courier New" w:eastAsia="Times New Roman" w:hAnsi="Courier New" w:cs="Courier New"/>
+          <w:b/>
+          <w:bCs/>
+          <w:kern w:val="0"/>
+          <w:sz w:val="20"/>
+          <w:szCs w:val="20"/>
+          <w14:ligatures w14:val="none"/>
+        </w:rPr>
+        <w:t>Q</w:t>
+      </w:r>
+      <w:r>
+        <w:rPr>
+          <w:rFonts w:ascii="Courier New" w:eastAsia="Times New Roman" w:hAnsi="Courier New" w:cs="Courier New"/>
+          <w:b/>
+          <w:bCs/>
+          <w:kern w:val="0"/>
+          <w:sz w:val="20"/>
+          <w:szCs w:val="20"/>
+          <w14:ligatures w14:val="none"/>
+        </w:rPr>
+        <w:t xml:space="preserve">CodeEditor </w:t>
+      </w:r>
+      <w:r>
+        <w:rPr>
+          <w:rFonts w:ascii="Times New Roman" w:eastAsia="Times New Roman" w:hAnsi="Times New Roman" w:cs="Times New Roman"/>
+          <w:b/>
+          <w:bCs/>
+          <w:kern w:val="0"/>
+          <w14:ligatures w14:val="none"/>
+        </w:rPr>
+        <w:t>Class</w:t>
+      </w:r>
+    </w:p>
+    <w:p>
+      <w:pPr>
+        <w:pStyle w:val="ListParagraph"/>
+        <w:numPr>
+          <w:ilvl w:val="0"/>
+          <w:numId w:val="48"/>
+        </w:numPr>
+        <w:spacing w:before="100" w:beforeAutospacing="1" w:after="100" w:afterAutospacing="1" w:line="240" w:lineRule="auto"/>
+        <w:rPr>
+          <w:rFonts w:ascii="Times New Roman" w:eastAsia="Times New Roman" w:hAnsi="Times New Roman" w:cs="Times New Roman"/>
+          <w:b/>
+          <w:bCs/>
+          <w:kern w:val="0"/>
+          <w14:ligatures w14:val="none"/>
+        </w:rPr>
+      </w:pPr>
+      <w:r>
+        <w:rPr>
+          <w:rFonts w:ascii="Times New Roman" w:eastAsia="Times New Roman" w:hAnsi="Times New Roman" w:cs="Times New Roman"/>
+          <w:kern w:val="0"/>
+          <w14:ligatures w14:val="none"/>
+        </w:rPr>
+        <w:t>Define the overall UI layout and the location of widgets placed in the window</w:t>
+      </w:r>
+    </w:p>
+    <w:p>
+      <w:pPr>
         <w:spacing w:after="0" w:line="240" w:lineRule="auto"/>
         <w:rPr>
           <w:rFonts w:ascii="Times New Roman" w:eastAsia="Times New Roman" w:hAnsi="Times New Roman" w:cs="Times New Roman"/>
@@ -2081,7 +2164,7 @@
           <w14:ligatures w14:val="none"/>
         </w:rPr>
         <w:pict w14:anchorId="42724F58">
-          <v:rect id="_x0000_i1063" style="width:0;height:1.5pt" o:hralign="center" o:hrstd="t" o:hr="t" fillcolor="#a0a0a0" stroked="f"/>
+          <v:rect id="_x0000_i1027" style="width:0;height:1.5pt" o:hralign="center" o:hrstd="t" o:hr="t" fillcolor="#a0a0a0" stroked="f"/>
         </w:pict>
       </w:r>
     </w:p>
@@ -2751,6 +2834,7 @@
           <w:kern w:val="0"/>
           <w14:ligatures w14:val="none"/>
         </w:rPr>
+        <w:lastRenderedPageBreak/>
         <w:t xml:space="preserve">Each language-specific highlighter class, such as </w:t>
       </w:r>
       <w:r>
@@ -2814,7 +2898,6 @@
           <w:szCs w:val="27"/>
           <w14:ligatures w14:val="none"/>
         </w:rPr>
-        <w:lastRenderedPageBreak/>
         <w:t>4.5 File Management</w:t>
       </w:r>
     </w:p>
@@ -2870,7 +2953,7 @@
           <w14:ligatures w14:val="none"/>
         </w:rPr>
         <w:pict w14:anchorId="365AAE7F">
-          <v:rect id="_x0000_i1064" style="width:0;height:1.5pt" o:hralign="center" o:hrstd="t" o:hr="t" fillcolor="#a0a0a0" stroked="f"/>
+          <v:rect id="_x0000_i1028" style="width:0;height:1.5pt" o:hralign="center" o:hrstd="t" o:hr="t" fillcolor="#a0a0a0" stroked="f"/>
         </w:pict>
       </w:r>
     </w:p>
@@ -3052,7 +3135,7 @@
           <w14:ligatures w14:val="none"/>
         </w:rPr>
         <w:pict w14:anchorId="4FE51B92">
-          <v:rect id="_x0000_i1065" style="width:0;height:1.5pt" o:hralign="center" o:hrstd="t" o:hr="t" fillcolor="#a0a0a0" stroked="f"/>
+          <v:rect id="_x0000_i1029" style="width:0;height:1.5pt" o:hralign="center" o:hrstd="t" o:hr="t" fillcolor="#a0a0a0" stroked="f"/>
         </w:pict>
       </w:r>
     </w:p>
@@ -3192,6 +3275,7 @@
           <w:kern w:val="0"/>
           <w14:ligatures w14:val="none"/>
         </w:rPr>
+        <w:lastRenderedPageBreak/>
         <w:t>Verifying syntax highlighting and code completion</w:t>
       </w:r>
     </w:p>
@@ -3211,7 +3295,7 @@
           <w14:ligatures w14:val="none"/>
         </w:rPr>
         <w:pict w14:anchorId="235F9D49">
-          <v:rect id="_x0000_i1066" style="width:0;height:1.5pt" o:hralign="center" o:hrstd="t" o:hr="t" fillcolor="#a0a0a0" stroked="f"/>
+          <v:rect id="_x0000_i1030" style="width:0;height:1.5pt" o:hralign="center" o:hrstd="t" o:hr="t" fillcolor="#a0a0a0" stroked="f"/>
         </w:pict>
       </w:r>
     </w:p>
@@ -3239,7 +3323,6 @@
           <w:szCs w:val="36"/>
           <w14:ligatures w14:val="none"/>
         </w:rPr>
-        <w:lastRenderedPageBreak/>
         <w:t>7. Screenshots</w:t>
       </w:r>
     </w:p>
@@ -3272,10 +3355,15 @@
     </w:p>
     <w:p>
       <w:pPr>
-        <w:spacing w:after="0" w:line="240" w:lineRule="auto"/>
-        <w:rPr>
-          <w:rFonts w:ascii="Times New Roman" w:eastAsia="Times New Roman" w:hAnsi="Times New Roman" w:cs="Times New Roman"/>
-          <w:kern w:val="0"/>
+        <w:spacing w:before="100" w:beforeAutospacing="1" w:after="100" w:afterAutospacing="1" w:line="240" w:lineRule="auto"/>
+        <w:outlineLvl w:val="2"/>
+        <w:rPr>
+          <w:rFonts w:ascii="Times New Roman" w:eastAsia="Times New Roman" w:hAnsi="Times New Roman" w:cs="Times New Roman"/>
+          <w:b/>
+          <w:bCs/>
+          <w:kern w:val="0"/>
+          <w:sz w:val="27"/>
+          <w:szCs w:val="27"/>
           <w14:ligatures w14:val="none"/>
         </w:rPr>
       </w:pPr>
@@ -3284,10 +3372,10 @@
           <w:noProof/>
         </w:rPr>
         <w:drawing>
-          <wp:inline distT="0" distB="0" distL="0" distR="0" wp14:anchorId="571B80A0" wp14:editId="55226F89">
-            <wp:extent cx="4343400" cy="4762500"/>
-            <wp:effectExtent l="0" t="0" r="0" b="0"/>
-            <wp:docPr id="720474232" name="Picture 1"/>
+          <wp:inline distT="0" distB="0" distL="0" distR="0" wp14:anchorId="6111FC76" wp14:editId="53623B89">
+            <wp:extent cx="5943600" cy="4130675"/>
+            <wp:effectExtent l="0" t="0" r="0" b="3175"/>
+            <wp:docPr id="1917163652" name="Picture 1"/>
             <wp:cNvGraphicFramePr>
               <a:graphicFrameLocks xmlns:a="http://schemas.openxmlformats.org/drawingml/2006/main" noChangeAspect="1"/>
             </wp:cNvGraphicFramePr>
@@ -3295,7 +3383,7 @@
               <a:graphicData uri="http://schemas.openxmlformats.org/drawingml/2006/picture">
                 <pic:pic xmlns:pic="http://schemas.openxmlformats.org/drawingml/2006/picture">
                   <pic:nvPicPr>
-                    <pic:cNvPr id="720474232" name=""/>
+                    <pic:cNvPr id="1917163652" name=""/>
                     <pic:cNvPicPr/>
                   </pic:nvPicPr>
                   <pic:blipFill>
@@ -3307,7 +3395,7 @@
                   <pic:spPr>
                     <a:xfrm>
                       <a:off x="0" y="0"/>
-                      <a:ext cx="4343400" cy="4762500"/>
+                      <a:ext cx="5943600" cy="4130675"/>
                     </a:xfrm>
                     <a:prstGeom prst="rect">
                       <a:avLst/>
@@ -3319,6 +3407,16 @@
           </wp:inline>
         </w:drawing>
       </w:r>
+    </w:p>
+    <w:p>
+      <w:pPr>
+        <w:spacing w:after="0" w:line="240" w:lineRule="auto"/>
+        <w:rPr>
+          <w:rFonts w:ascii="Times New Roman" w:eastAsia="Times New Roman" w:hAnsi="Times New Roman" w:cs="Times New Roman"/>
+          <w:kern w:val="0"/>
+          <w14:ligatures w14:val="none"/>
+        </w:rPr>
+      </w:pPr>
       <w:r>
         <w:rPr>
           <w:rFonts w:ascii="Times New Roman" w:eastAsia="Times New Roman" w:hAnsi="Times New Roman" w:cs="Times New Roman"/>
@@ -3326,7 +3424,7 @@
           <w14:ligatures w14:val="none"/>
         </w:rPr>
         <w:pict w14:anchorId="2621CCEB">
-          <v:rect id="_x0000_i1067" style="width:0;height:1.5pt" o:hralign="center" o:hrstd="t" o:hr="t" fillcolor="#a0a0a0" stroked="f"/>
+          <v:rect id="_x0000_i1031" style="width:0;height:1.5pt" o:hralign="center" o:hrstd="t" o:hr="t" fillcolor="#a0a0a0" stroked="f"/>
         </w:pict>
       </w:r>
     </w:p>
@@ -3414,7 +3512,7 @@
           <w14:ligatures w14:val="none"/>
         </w:rPr>
         <w:pict w14:anchorId="79BF0D36">
-          <v:rect id="_x0000_i1068" style="width:0;height:1.5pt" o:hralign="center" o:hrstd="t" o:hr="t" fillcolor="#a0a0a0" stroked="f"/>
+          <v:rect id="_x0000_i1032" style="width:0;height:1.5pt" o:hralign="center" o:hrstd="t" o:hr="t" fillcolor="#a0a0a0" stroked="f"/>
         </w:pict>
       </w:r>
     </w:p>
@@ -3501,7 +3599,7 @@
           <w14:ligatures w14:val="none"/>
         </w:rPr>
         <w:pict w14:anchorId="316AD983">
-          <v:rect id="_x0000_i1069" style="width:0;height:1.5pt" o:hralign="center" o:hrstd="t" o:hr="t" fillcolor="#a0a0a0" stroked="f"/>
+          <v:rect id="_x0000_i1033" style="width:0;height:1.5pt" o:hralign="center" o:hrstd="t" o:hr="t" fillcolor="#a0a0a0" stroked="f"/>
         </w:pict>
       </w:r>
     </w:p>
@@ -3593,7 +3691,19 @@
           <w:szCs w:val="27"/>
           <w14:ligatures w14:val="none"/>
         </w:rPr>
-        <w:t>: Line Numbers and Editor View</w:t>
+        <w:t xml:space="preserve">: </w:t>
+      </w:r>
+      <w:r>
+        <w:rPr>
+          <w:rFonts w:ascii="Times New Roman" w:eastAsia="Times New Roman" w:hAnsi="Times New Roman" w:cs="Times New Roman"/>
+          <w:b/>
+          <w:bCs/>
+          <w:kern w:val="0"/>
+          <w:sz w:val="27"/>
+          <w:szCs w:val="27"/>
+          <w14:ligatures w14:val="none"/>
+        </w:rPr>
+        <w:t>Customization sidebar</w:t>
       </w:r>
     </w:p>
     <w:p>
@@ -3645,6 +3755,342 @@
           </wp:inline>
         </w:drawing>
       </w:r>
+    </w:p>
+    <w:p>
+      <w:pPr>
+        <w:spacing w:after="0" w:line="240" w:lineRule="auto"/>
+        <w:rPr>
+          <w:rFonts w:ascii="Times New Roman" w:eastAsia="Times New Roman" w:hAnsi="Times New Roman" w:cs="Times New Roman"/>
+          <w:kern w:val="0"/>
+          <w14:ligatures w14:val="none"/>
+        </w:rPr>
+      </w:pPr>
+    </w:p>
+    <w:p>
+      <w:pPr>
+        <w:spacing w:before="100" w:beforeAutospacing="1" w:after="100" w:afterAutospacing="1" w:line="240" w:lineRule="auto"/>
+        <w:outlineLvl w:val="2"/>
+        <w:rPr>
+          <w:rFonts w:ascii="Times New Roman" w:eastAsia="Times New Roman" w:hAnsi="Times New Roman" w:cs="Times New Roman"/>
+          <w:b/>
+          <w:bCs/>
+          <w:kern w:val="0"/>
+          <w:sz w:val="27"/>
+          <w:szCs w:val="27"/>
+          <w14:ligatures w14:val="none"/>
+        </w:rPr>
+      </w:pPr>
+      <w:r>
+        <w:rPr>
+          <w:rFonts w:ascii="Times New Roman" w:eastAsia="Times New Roman" w:hAnsi="Times New Roman" w:cs="Times New Roman"/>
+          <w:b/>
+          <w:bCs/>
+          <w:kern w:val="0"/>
+          <w:sz w:val="27"/>
+          <w:szCs w:val="27"/>
+          <w14:ligatures w14:val="none"/>
+        </w:rPr>
+        <w:t>7.</w:t>
+      </w:r>
+      <w:r>
+        <w:rPr>
+          <w:rFonts w:ascii="Times New Roman" w:eastAsia="Times New Roman" w:hAnsi="Times New Roman" w:cs="Times New Roman"/>
+          <w:b/>
+          <w:bCs/>
+          <w:kern w:val="0"/>
+          <w:sz w:val="27"/>
+          <w:szCs w:val="27"/>
+          <w14:ligatures w14:val="none"/>
+        </w:rPr>
+        <w:t>5</w:t>
+      </w:r>
+      <w:r>
+        <w:rPr>
+          <w:rFonts w:ascii="Times New Roman" w:eastAsia="Times New Roman" w:hAnsi="Times New Roman" w:cs="Times New Roman"/>
+          <w:b/>
+          <w:bCs/>
+          <w:kern w:val="0"/>
+          <w:sz w:val="27"/>
+          <w:szCs w:val="27"/>
+          <w14:ligatures w14:val="none"/>
+        </w:rPr>
+        <w:t xml:space="preserve"> Screenshot </w:t>
+      </w:r>
+      <w:r>
+        <w:rPr>
+          <w:rFonts w:ascii="Times New Roman" w:eastAsia="Times New Roman" w:hAnsi="Times New Roman" w:cs="Times New Roman"/>
+          <w:b/>
+          <w:bCs/>
+          <w:kern w:val="0"/>
+          <w:sz w:val="27"/>
+          <w:szCs w:val="27"/>
+          <w14:ligatures w14:val="none"/>
+        </w:rPr>
+        <w:t>5</w:t>
+      </w:r>
+      <w:r>
+        <w:rPr>
+          <w:rFonts w:ascii="Times New Roman" w:eastAsia="Times New Roman" w:hAnsi="Times New Roman" w:cs="Times New Roman"/>
+          <w:b/>
+          <w:bCs/>
+          <w:kern w:val="0"/>
+          <w:sz w:val="27"/>
+          <w:szCs w:val="27"/>
+          <w14:ligatures w14:val="none"/>
+        </w:rPr>
+        <w:t xml:space="preserve">: </w:t>
+      </w:r>
+      <w:r>
+        <w:rPr>
+          <w:rFonts w:ascii="Times New Roman" w:eastAsia="Times New Roman" w:hAnsi="Times New Roman" w:cs="Times New Roman"/>
+          <w:b/>
+          <w:bCs/>
+          <w:kern w:val="0"/>
+          <w:sz w:val="27"/>
+          <w:szCs w:val="27"/>
+          <w14:ligatures w14:val="none"/>
+        </w:rPr>
+        <w:t>Integrated ChatGPT window for chatting</w:t>
+      </w:r>
+    </w:p>
+    <w:p>
+      <w:pPr>
+        <w:spacing w:before="100" w:beforeAutospacing="1" w:after="100" w:afterAutospacing="1" w:line="240" w:lineRule="auto"/>
+        <w:outlineLvl w:val="2"/>
+        <w:rPr>
+          <w:rFonts w:ascii="Times New Roman" w:eastAsia="Times New Roman" w:hAnsi="Times New Roman" w:cs="Times New Roman"/>
+          <w:b/>
+          <w:bCs/>
+          <w:kern w:val="0"/>
+          <w:sz w:val="27"/>
+          <w:szCs w:val="27"/>
+          <w14:ligatures w14:val="none"/>
+        </w:rPr>
+      </w:pPr>
+      <w:r>
+        <w:rPr>
+          <w:noProof/>
+        </w:rPr>
+        <w:lastRenderedPageBreak/>
+        <w:drawing>
+          <wp:inline distT="0" distB="0" distL="0" distR="0" wp14:anchorId="2D23865E" wp14:editId="46E6893B">
+            <wp:extent cx="3000375" cy="6353175"/>
+            <wp:effectExtent l="0" t="0" r="9525" b="9525"/>
+            <wp:docPr id="993197309" name="Picture 1"/>
+            <wp:cNvGraphicFramePr>
+              <a:graphicFrameLocks xmlns:a="http://schemas.openxmlformats.org/drawingml/2006/main" noChangeAspect="1"/>
+            </wp:cNvGraphicFramePr>
+            <a:graphic xmlns:a="http://schemas.openxmlformats.org/drawingml/2006/main">
+              <a:graphicData uri="http://schemas.openxmlformats.org/drawingml/2006/picture">
+                <pic:pic xmlns:pic="http://schemas.openxmlformats.org/drawingml/2006/picture">
+                  <pic:nvPicPr>
+                    <pic:cNvPr id="993197309" name=""/>
+                    <pic:cNvPicPr/>
+                  </pic:nvPicPr>
+                  <pic:blipFill>
+                    <a:blip r:embed="rId9"/>
+                    <a:stretch>
+                      <a:fillRect/>
+                    </a:stretch>
+                  </pic:blipFill>
+                  <pic:spPr>
+                    <a:xfrm>
+                      <a:off x="0" y="0"/>
+                      <a:ext cx="3000375" cy="6353175"/>
+                    </a:xfrm>
+                    <a:prstGeom prst="rect">
+                      <a:avLst/>
+                    </a:prstGeom>
+                  </pic:spPr>
+                </pic:pic>
+              </a:graphicData>
+            </a:graphic>
+          </wp:inline>
+        </w:drawing>
+      </w:r>
+    </w:p>
+    <w:p>
+      <w:pPr>
+        <w:spacing w:before="100" w:beforeAutospacing="1" w:after="100" w:afterAutospacing="1" w:line="240" w:lineRule="auto"/>
+        <w:outlineLvl w:val="2"/>
+        <w:rPr>
+          <w:rFonts w:ascii="Times New Roman" w:eastAsia="Times New Roman" w:hAnsi="Times New Roman" w:cs="Times New Roman"/>
+          <w:b/>
+          <w:bCs/>
+          <w:kern w:val="0"/>
+          <w:sz w:val="27"/>
+          <w:szCs w:val="27"/>
+          <w14:ligatures w14:val="none"/>
+        </w:rPr>
+      </w:pPr>
+    </w:p>
+    <w:p>
+      <w:pPr>
+        <w:spacing w:before="100" w:beforeAutospacing="1" w:after="100" w:afterAutospacing="1" w:line="240" w:lineRule="auto"/>
+        <w:outlineLvl w:val="2"/>
+        <w:rPr>
+          <w:rFonts w:ascii="Times New Roman" w:eastAsia="Times New Roman" w:hAnsi="Times New Roman" w:cs="Times New Roman"/>
+          <w:b/>
+          <w:bCs/>
+          <w:kern w:val="0"/>
+          <w:sz w:val="27"/>
+          <w:szCs w:val="27"/>
+          <w14:ligatures w14:val="none"/>
+        </w:rPr>
+      </w:pPr>
+      <w:r>
+        <w:rPr>
+          <w:rFonts w:ascii="Times New Roman" w:eastAsia="Times New Roman" w:hAnsi="Times New Roman" w:cs="Times New Roman"/>
+          <w:b/>
+          <w:bCs/>
+          <w:kern w:val="0"/>
+          <w:sz w:val="27"/>
+          <w:szCs w:val="27"/>
+          <w14:ligatures w14:val="none"/>
+        </w:rPr>
+        <w:t>7.</w:t>
+      </w:r>
+      <w:r>
+        <w:rPr>
+          <w:rFonts w:ascii="Times New Roman" w:eastAsia="Times New Roman" w:hAnsi="Times New Roman" w:cs="Times New Roman"/>
+          <w:b/>
+          <w:bCs/>
+          <w:kern w:val="0"/>
+          <w:sz w:val="27"/>
+          <w:szCs w:val="27"/>
+          <w14:ligatures w14:val="none"/>
+        </w:rPr>
+        <w:t>6</w:t>
+      </w:r>
+      <w:r>
+        <w:rPr>
+          <w:rFonts w:ascii="Times New Roman" w:eastAsia="Times New Roman" w:hAnsi="Times New Roman" w:cs="Times New Roman"/>
+          <w:b/>
+          <w:bCs/>
+          <w:kern w:val="0"/>
+          <w:sz w:val="27"/>
+          <w:szCs w:val="27"/>
+          <w14:ligatures w14:val="none"/>
+        </w:rPr>
+        <w:t xml:space="preserve"> Screenshot </w:t>
+      </w:r>
+      <w:r>
+        <w:rPr>
+          <w:rFonts w:ascii="Times New Roman" w:eastAsia="Times New Roman" w:hAnsi="Times New Roman" w:cs="Times New Roman"/>
+          <w:b/>
+          <w:bCs/>
+          <w:kern w:val="0"/>
+          <w:sz w:val="27"/>
+          <w:szCs w:val="27"/>
+          <w14:ligatures w14:val="none"/>
+        </w:rPr>
+        <w:t>6</w:t>
+      </w:r>
+      <w:r>
+        <w:rPr>
+          <w:rFonts w:ascii="Times New Roman" w:eastAsia="Times New Roman" w:hAnsi="Times New Roman" w:cs="Times New Roman"/>
+          <w:b/>
+          <w:bCs/>
+          <w:kern w:val="0"/>
+          <w:sz w:val="27"/>
+          <w:szCs w:val="27"/>
+          <w14:ligatures w14:val="none"/>
+        </w:rPr>
+        <w:t xml:space="preserve">: </w:t>
+      </w:r>
+      <w:r>
+        <w:rPr>
+          <w:rFonts w:ascii="Times New Roman" w:eastAsia="Times New Roman" w:hAnsi="Times New Roman" w:cs="Times New Roman"/>
+          <w:b/>
+          <w:bCs/>
+          <w:kern w:val="0"/>
+          <w:sz w:val="27"/>
+          <w:szCs w:val="27"/>
+          <w14:ligatures w14:val="none"/>
+        </w:rPr>
+        <w:t>Read and Write to a file on disk</w:t>
+      </w:r>
+    </w:p>
+    <w:p>
+      <w:pPr>
+        <w:spacing w:before="100" w:beforeAutospacing="1" w:after="100" w:afterAutospacing="1" w:line="240" w:lineRule="auto"/>
+        <w:outlineLvl w:val="2"/>
+        <w:rPr>
+          <w:rFonts w:ascii="Times New Roman" w:eastAsia="Times New Roman" w:hAnsi="Times New Roman" w:cs="Times New Roman"/>
+          <w:b/>
+          <w:bCs/>
+          <w:kern w:val="0"/>
+          <w:sz w:val="27"/>
+          <w:szCs w:val="27"/>
+          <w14:ligatures w14:val="none"/>
+        </w:rPr>
+      </w:pPr>
+      <w:r>
+        <w:rPr>
+          <w:noProof/>
+        </w:rPr>
+        <w:lastRenderedPageBreak/>
+        <w:drawing>
+          <wp:inline distT="0" distB="0" distL="0" distR="0" wp14:anchorId="6D6FB507" wp14:editId="7180B6AA">
+            <wp:extent cx="1743075" cy="1543050"/>
+            <wp:effectExtent l="0" t="0" r="9525" b="0"/>
+            <wp:docPr id="377813101" name="Picture 1"/>
+            <wp:cNvGraphicFramePr>
+              <a:graphicFrameLocks xmlns:a="http://schemas.openxmlformats.org/drawingml/2006/main" noChangeAspect="1"/>
+            </wp:cNvGraphicFramePr>
+            <a:graphic xmlns:a="http://schemas.openxmlformats.org/drawingml/2006/main">
+              <a:graphicData uri="http://schemas.openxmlformats.org/drawingml/2006/picture">
+                <pic:pic xmlns:pic="http://schemas.openxmlformats.org/drawingml/2006/picture">
+                  <pic:nvPicPr>
+                    <pic:cNvPr id="377813101" name=""/>
+                    <pic:cNvPicPr/>
+                  </pic:nvPicPr>
+                  <pic:blipFill>
+                    <a:blip r:embed="rId10"/>
+                    <a:stretch>
+                      <a:fillRect/>
+                    </a:stretch>
+                  </pic:blipFill>
+                  <pic:spPr>
+                    <a:xfrm>
+                      <a:off x="0" y="0"/>
+                      <a:ext cx="1743075" cy="1543050"/>
+                    </a:xfrm>
+                    <a:prstGeom prst="rect">
+                      <a:avLst/>
+                    </a:prstGeom>
+                  </pic:spPr>
+                </pic:pic>
+              </a:graphicData>
+            </a:graphic>
+          </wp:inline>
+        </w:drawing>
+      </w:r>
+    </w:p>
+    <w:p>
+      <w:pPr>
+        <w:spacing w:before="100" w:beforeAutospacing="1" w:after="100" w:afterAutospacing="1" w:line="240" w:lineRule="auto"/>
+        <w:outlineLvl w:val="2"/>
+        <w:rPr>
+          <w:rFonts w:ascii="Times New Roman" w:eastAsia="Times New Roman" w:hAnsi="Times New Roman" w:cs="Times New Roman"/>
+          <w:b/>
+          <w:bCs/>
+          <w:kern w:val="0"/>
+          <w:sz w:val="27"/>
+          <w:szCs w:val="27"/>
+          <w14:ligatures w14:val="none"/>
+        </w:rPr>
+      </w:pPr>
+    </w:p>
+    <w:p>
+      <w:pPr>
+        <w:spacing w:after="0" w:line="240" w:lineRule="auto"/>
+        <w:rPr>
+          <w:rFonts w:ascii="Times New Roman" w:eastAsia="Times New Roman" w:hAnsi="Times New Roman" w:cs="Times New Roman"/>
+          <w:kern w:val="0"/>
+          <w14:ligatures w14:val="none"/>
+        </w:rPr>
+      </w:pPr>
       <w:r>
         <w:rPr>
           <w:rFonts w:ascii="Times New Roman" w:eastAsia="Times New Roman" w:hAnsi="Times New Roman" w:cs="Times New Roman"/>
@@ -3652,7 +4098,7 @@
           <w14:ligatures w14:val="none"/>
         </w:rPr>
         <w:pict w14:anchorId="5D7666F1">
-          <v:rect id="_x0000_i1071" style="width:0;height:1.5pt" o:hralign="center" o:hrstd="t" o:hr="t" fillcolor="#a0a0a0" stroked="f"/>
+          <v:rect id="_x0000_i1034" style="width:0;height:1.5pt" o:hralign="center" o:hrstd="t" o:hr="t" fillcolor="#a0a0a0" stroked="f"/>
         </w:pict>
       </w:r>
     </w:p>
@@ -9823,6 +10269,119 @@
     </w:lvl>
   </w:abstractNum>
   <w:abstractNum w:abstractNumId="41" w15:restartNumberingAfterBreak="0">
+    <w:nsid w:val="71A8113A"/>
+    <w:multiLevelType w:val="hybridMultilevel"/>
+    <w:tmpl w:val="15A82418"/>
+    <w:lvl w:ilvl="0" w:tplc="04090001">
+      <w:start w:val="1"/>
+      <w:numFmt w:val="bullet"/>
+      <w:lvlText w:val=""/>
+      <w:lvlJc w:val="left"/>
+      <w:pPr>
+        <w:ind w:left="720" w:hanging="360"/>
+      </w:pPr>
+      <w:rPr>
+        <w:rFonts w:ascii="Symbol" w:hAnsi="Symbol" w:hint="default"/>
+      </w:rPr>
+    </w:lvl>
+    <w:lvl w:ilvl="1" w:tplc="04090003" w:tentative="1">
+      <w:start w:val="1"/>
+      <w:numFmt w:val="bullet"/>
+      <w:lvlText w:val="o"/>
+      <w:lvlJc w:val="left"/>
+      <w:pPr>
+        <w:ind w:left="1440" w:hanging="360"/>
+      </w:pPr>
+      <w:rPr>
+        <w:rFonts w:ascii="Courier New" w:hAnsi="Courier New" w:cs="Courier New" w:hint="default"/>
+      </w:rPr>
+    </w:lvl>
+    <w:lvl w:ilvl="2" w:tplc="04090005" w:tentative="1">
+      <w:start w:val="1"/>
+      <w:numFmt w:val="bullet"/>
+      <w:lvlText w:val=""/>
+      <w:lvlJc w:val="left"/>
+      <w:pPr>
+        <w:ind w:left="2160" w:hanging="360"/>
+      </w:pPr>
+      <w:rPr>
+        <w:rFonts w:ascii="Wingdings" w:hAnsi="Wingdings" w:hint="default"/>
+      </w:rPr>
+    </w:lvl>
+    <w:lvl w:ilvl="3" w:tplc="04090001" w:tentative="1">
+      <w:start w:val="1"/>
+      <w:numFmt w:val="bullet"/>
+      <w:lvlText w:val=""/>
+      <w:lvlJc w:val="left"/>
+      <w:pPr>
+        <w:ind w:left="2880" w:hanging="360"/>
+      </w:pPr>
+      <w:rPr>
+        <w:rFonts w:ascii="Symbol" w:hAnsi="Symbol" w:hint="default"/>
+      </w:rPr>
+    </w:lvl>
+    <w:lvl w:ilvl="4" w:tplc="04090003" w:tentative="1">
+      <w:start w:val="1"/>
+      <w:numFmt w:val="bullet"/>
+      <w:lvlText w:val="o"/>
+      <w:lvlJc w:val="left"/>
+      <w:pPr>
+        <w:ind w:left="3600" w:hanging="360"/>
+      </w:pPr>
+      <w:rPr>
+        <w:rFonts w:ascii="Courier New" w:hAnsi="Courier New" w:cs="Courier New" w:hint="default"/>
+      </w:rPr>
+    </w:lvl>
+    <w:lvl w:ilvl="5" w:tplc="04090005" w:tentative="1">
+      <w:start w:val="1"/>
+      <w:numFmt w:val="bullet"/>
+      <w:lvlText w:val=""/>
+      <w:lvlJc w:val="left"/>
+      <w:pPr>
+        <w:ind w:left="4320" w:hanging="360"/>
+      </w:pPr>
+      <w:rPr>
+        <w:rFonts w:ascii="Wingdings" w:hAnsi="Wingdings" w:hint="default"/>
+      </w:rPr>
+    </w:lvl>
+    <w:lvl w:ilvl="6" w:tplc="04090001" w:tentative="1">
+      <w:start w:val="1"/>
+      <w:numFmt w:val="bullet"/>
+      <w:lvlText w:val=""/>
+      <w:lvlJc w:val="left"/>
+      <w:pPr>
+        <w:ind w:left="5040" w:hanging="360"/>
+      </w:pPr>
+      <w:rPr>
+        <w:rFonts w:ascii="Symbol" w:hAnsi="Symbol" w:hint="default"/>
+      </w:rPr>
+    </w:lvl>
+    <w:lvl w:ilvl="7" w:tplc="04090003" w:tentative="1">
+      <w:start w:val="1"/>
+      <w:numFmt w:val="bullet"/>
+      <w:lvlText w:val="o"/>
+      <w:lvlJc w:val="left"/>
+      <w:pPr>
+        <w:ind w:left="5760" w:hanging="360"/>
+      </w:pPr>
+      <w:rPr>
+        <w:rFonts w:ascii="Courier New" w:hAnsi="Courier New" w:cs="Courier New" w:hint="default"/>
+      </w:rPr>
+    </w:lvl>
+    <w:lvl w:ilvl="8" w:tplc="04090005" w:tentative="1">
+      <w:start w:val="1"/>
+      <w:numFmt w:val="bullet"/>
+      <w:lvlText w:val=""/>
+      <w:lvlJc w:val="left"/>
+      <w:pPr>
+        <w:ind w:left="6480" w:hanging="360"/>
+      </w:pPr>
+      <w:rPr>
+        <w:rFonts w:ascii="Wingdings" w:hAnsi="Wingdings" w:hint="default"/>
+      </w:rPr>
+    </w:lvl>
+  </w:abstractNum>
+  <w:abstractNum w:abstractNumId="42" w15:restartNumberingAfterBreak="0">
     <w:nsid w:val="747E5CA1"/>
     <w:multiLevelType w:val="multilevel"/>
     <w:tmpl w:val="CFF0A198"/>
@@ -9971,7 +10530,7 @@
       </w:rPr>
     </w:lvl>
   </w:abstractNum>
-  <w:abstractNum w:abstractNumId="42" w15:restartNumberingAfterBreak="0">
+  <w:abstractNum w:abstractNumId="43" w15:restartNumberingAfterBreak="0">
     <w:nsid w:val="748D177D"/>
     <w:multiLevelType w:val="multilevel"/>
     <w:tmpl w:val="7450A608"/>
@@ -10120,7 +10679,7 @@
       </w:rPr>
     </w:lvl>
   </w:abstractNum>
-  <w:abstractNum w:abstractNumId="43" w15:restartNumberingAfterBreak="0">
+  <w:abstractNum w:abstractNumId="44" w15:restartNumberingAfterBreak="0">
     <w:nsid w:val="74E5455C"/>
     <w:multiLevelType w:val="multilevel"/>
     <w:tmpl w:val="43C2EEA8"/>
@@ -10269,7 +10828,7 @@
       </w:rPr>
     </w:lvl>
   </w:abstractNum>
-  <w:abstractNum w:abstractNumId="44" w15:restartNumberingAfterBreak="0">
+  <w:abstractNum w:abstractNumId="45" w15:restartNumberingAfterBreak="0">
     <w:nsid w:val="77781AD2"/>
     <w:multiLevelType w:val="multilevel"/>
     <w:tmpl w:val="1D30209A"/>
@@ -10418,7 +10977,7 @@
       </w:rPr>
     </w:lvl>
   </w:abstractNum>
-  <w:abstractNum w:abstractNumId="45" w15:restartNumberingAfterBreak="0">
+  <w:abstractNum w:abstractNumId="46" w15:restartNumberingAfterBreak="0">
     <w:nsid w:val="789A6D07"/>
     <w:multiLevelType w:val="multilevel"/>
     <w:tmpl w:val="0A5250E2"/>
@@ -10567,7 +11126,7 @@
       </w:rPr>
     </w:lvl>
   </w:abstractNum>
-  <w:abstractNum w:abstractNumId="46" w15:restartNumberingAfterBreak="0">
+  <w:abstractNum w:abstractNumId="47" w15:restartNumberingAfterBreak="0">
     <w:nsid w:val="7E391AA3"/>
     <w:multiLevelType w:val="multilevel"/>
     <w:tmpl w:val="4BF8EA18"/>
@@ -10747,13 +11306,13 @@
     <w:abstractNumId w:val="13"/>
   </w:num>
   <w:num w:numId="11" w16cid:durableId="304627728">
-    <w:abstractNumId w:val="46"/>
+    <w:abstractNumId w:val="47"/>
   </w:num>
   <w:num w:numId="12" w16cid:durableId="1573587414">
     <w:abstractNumId w:val="36"/>
   </w:num>
   <w:num w:numId="13" w16cid:durableId="780298472">
-    <w:abstractNumId w:val="43"/>
+    <w:abstractNumId w:val="44"/>
   </w:num>
   <w:num w:numId="14" w16cid:durableId="372316721">
     <w:abstractNumId w:val="37"/>
@@ -10786,7 +11345,7 @@
     <w:abstractNumId w:val="38"/>
   </w:num>
   <w:num w:numId="24" w16cid:durableId="233322196">
-    <w:abstractNumId w:val="44"/>
+    <w:abstractNumId w:val="45"/>
   </w:num>
   <w:num w:numId="25" w16cid:durableId="1196886080">
     <w:abstractNumId w:val="21"/>
@@ -10825,7 +11384,7 @@
     <w:abstractNumId w:val="9"/>
   </w:num>
   <w:num w:numId="37" w16cid:durableId="46076699">
-    <w:abstractNumId w:val="42"/>
+    <w:abstractNumId w:val="43"/>
   </w:num>
   <w:num w:numId="38" w16cid:durableId="1456095909">
     <w:abstractNumId w:val="19"/>
@@ -10840,7 +11399,7 @@
     <w:abstractNumId w:val="15"/>
   </w:num>
   <w:num w:numId="42" w16cid:durableId="728573724">
-    <w:abstractNumId w:val="45"/>
+    <w:abstractNumId w:val="46"/>
   </w:num>
   <w:num w:numId="43" w16cid:durableId="480659556">
     <w:abstractNumId w:val="6"/>
@@ -10855,6 +11414,9 @@
     <w:abstractNumId w:val="1"/>
   </w:num>
   <w:num w:numId="47" w16cid:durableId="2040861620">
+    <w:abstractNumId w:val="42"/>
+  </w:num>
+  <w:num w:numId="48" w16cid:durableId="1500779280">
     <w:abstractNumId w:val="41"/>
   </w:num>
 </w:numbering>
@@ -11460,6 +12022,7 @@
   <w:style w:type="character" w:default="1" w:styleId="DefaultParagraphFont">
     <w:name w:val="Default Paragraph Font"/>
     <w:uiPriority w:val="1"/>
+    <w:semiHidden/>
     <w:unhideWhenUsed/>
   </w:style>
   <w:style w:type="table" w:default="1" w:styleId="TableNormal">

</xml_diff>